<commit_message>
Version 4.13 of the R package, with UI version 1.6. Folder structure changed for clarity. Test files added.
</commit_message>
<xml_diff>
--- a/R/NEPVA-styles.docx
+++ b/R/NEPVA-styles.docx
@@ -5,216 +5,751 @@
     <w:p>
       <w:pPr>
         <w:pStyle w:val="Title"/>
-      </w:pPr>
-      <w:r>
+        <w:rPr>
+          <w:rFonts w:cs="Arial"/>
+        </w:rPr>
+      </w:pPr>
+      <w:r>
+        <w:rPr>
+          <w:rFonts w:cs="Arial"/>
+        </w:rPr>
         <w:t>NE PVA Parameter log</w:t>
       </w:r>
     </w:p>
     <w:p>
       <w:pPr>
         <w:pStyle w:val="Heading1"/>
+        <w:rPr>
+          <w:rFonts w:cs="Arial"/>
+        </w:rPr>
       </w:pPr>
       <w:bookmarkStart w:id="0" w:name="set-up"/>
       <w:bookmarkEnd w:id="0"/>
       <w:r>
+        <w:rPr>
+          <w:rFonts w:cs="Arial"/>
+        </w:rPr>
         <w:t>Set up</w:t>
       </w:r>
     </w:p>
     <w:p>
-      <w:r>
-        <w:t>The log file was saved on: 2019-02-21</w:t>
-      </w:r>
-    </w:p>
-    <w:p>
-      <w:r>
-        <w:t>R version 3.4.4, NEPVA package version: 2.4 (with UI version 0.9)</w:t>
+      <w:pPr>
+        <w:pStyle w:val="BodyText"/>
+      </w:pPr>
+      <w:r>
+        <w:t xml:space="preserve">The log file was created on: </w:t>
+      </w:r>
+    </w:p>
+    <w:p>
+      <w:pPr>
+        <w:pStyle w:val="BodyText"/>
+      </w:pPr>
+      <w:r>
+        <w:t>R version 3.4.1, NEPVA package version: 4.9 (with UI version 1.5)</w:t>
+      </w:r>
+    </w:p>
+    <w:p>
+      <w:pPr>
+        <w:pStyle w:val="SourceCode"/>
+        <w:rPr>
+          <w:rFonts w:ascii="Courier New" w:hAnsi="Courier New" w:cs="Courier New"/>
+        </w:rPr>
+      </w:pPr>
+      <w:r>
+        <w:rPr>
+          <w:rStyle w:val="VerbatimChar"/>
+          <w:rFonts w:ascii="Courier New" w:hAnsi="Courier New" w:cs="Courier New"/>
+        </w:rPr>
+        <w:t>##                Package          Version</w:t>
+      </w:r>
+      <w:r>
+        <w:rPr>
+          <w:rFonts w:ascii="Courier New" w:hAnsi="Courier New" w:cs="Courier New"/>
+        </w:rPr>
+        <w:br/>
+      </w:r>
+      <w:r>
+        <w:rPr>
+          <w:rStyle w:val="VerbatimChar"/>
+          <w:rFonts w:ascii="Courier New" w:hAnsi="Courier New" w:cs="Courier New"/>
+        </w:rPr>
+        <w:t>## popbio         "popbio"         "2.4.4"</w:t>
+      </w:r>
+      <w:r>
+        <w:rPr>
+          <w:rFonts w:ascii="Courier New" w:hAnsi="Courier New" w:cs="Courier New"/>
+        </w:rPr>
+        <w:br/>
+      </w:r>
+      <w:r>
+        <w:rPr>
+          <w:rStyle w:val="VerbatimChar"/>
+          <w:rFonts w:ascii="Courier New" w:hAnsi="Courier New" w:cs="Courier New"/>
+        </w:rPr>
+        <w:t>## shiny          "shiny"          "1.1.0"</w:t>
+      </w:r>
+      <w:r>
+        <w:rPr>
+          <w:rFonts w:ascii="Courier New" w:hAnsi="Courier New" w:cs="Courier New"/>
+        </w:rPr>
+        <w:br/>
+      </w:r>
+      <w:r>
+        <w:rPr>
+          <w:rStyle w:val="VerbatimChar"/>
+          <w:rFonts w:ascii="Courier New" w:hAnsi="Courier New" w:cs="Courier New"/>
+        </w:rPr>
+        <w:t xml:space="preserve">## shinyjs        "shinyjs"        "1.0"  </w:t>
+      </w:r>
+      <w:r>
+        <w:rPr>
+          <w:rFonts w:ascii="Courier New" w:hAnsi="Courier New" w:cs="Courier New"/>
+        </w:rPr>
+        <w:br/>
+      </w:r>
+      <w:r>
+        <w:rPr>
+          <w:rStyle w:val="VerbatimChar"/>
+          <w:rFonts w:ascii="Courier New" w:hAnsi="Courier New" w:cs="Courier New"/>
+        </w:rPr>
+        <w:t>## shinydashboard "shinydashboard" "0.7.1"</w:t>
+      </w:r>
+      <w:r>
+        <w:rPr>
+          <w:rFonts w:ascii="Courier New" w:hAnsi="Courier New" w:cs="Courier New"/>
+        </w:rPr>
+        <w:br/>
+      </w:r>
+      <w:r>
+        <w:rPr>
+          <w:rStyle w:val="VerbatimChar"/>
+          <w:rFonts w:ascii="Courier New" w:hAnsi="Courier New" w:cs="Courier New"/>
+        </w:rPr>
+        <w:t>## shinyWidgets   "shinyWidgets"   "0.4.5"</w:t>
+      </w:r>
+      <w:r>
+        <w:rPr>
+          <w:rFonts w:ascii="Courier New" w:hAnsi="Courier New" w:cs="Courier New"/>
+        </w:rPr>
+        <w:br/>
+      </w:r>
+      <w:r>
+        <w:rPr>
+          <w:rStyle w:val="VerbatimChar"/>
+          <w:rFonts w:ascii="Courier New" w:hAnsi="Courier New" w:cs="Courier New"/>
+        </w:rPr>
+        <w:t xml:space="preserve">## DT             "DT"             "0.4"  </w:t>
+      </w:r>
+      <w:r>
+        <w:rPr>
+          <w:rFonts w:ascii="Courier New" w:hAnsi="Courier New" w:cs="Courier New"/>
+        </w:rPr>
+        <w:br/>
+      </w:r>
+      <w:r>
+        <w:rPr>
+          <w:rStyle w:val="VerbatimChar"/>
+          <w:rFonts w:ascii="Courier New" w:hAnsi="Courier New" w:cs="Courier New"/>
+        </w:rPr>
+        <w:t>## plotly         "plotly"         "4.8.0"</w:t>
+      </w:r>
+      <w:r>
+        <w:rPr>
+          <w:rFonts w:ascii="Courier New" w:hAnsi="Courier New" w:cs="Courier New"/>
+        </w:rPr>
+        <w:br/>
+      </w:r>
+      <w:r>
+        <w:rPr>
+          <w:rStyle w:val="VerbatimChar"/>
+          <w:rFonts w:ascii="Courier New" w:hAnsi="Courier New" w:cs="Courier New"/>
+        </w:rPr>
+        <w:t xml:space="preserve">## rmarkdown      "rmarkdown"      "1.6"  </w:t>
+      </w:r>
+      <w:r>
+        <w:rPr>
+          <w:rFonts w:ascii="Courier New" w:hAnsi="Courier New" w:cs="Courier New"/>
+        </w:rPr>
+        <w:br/>
+      </w:r>
+      <w:r>
+        <w:rPr>
+          <w:rStyle w:val="VerbatimChar"/>
+          <w:rFonts w:ascii="Courier New" w:hAnsi="Courier New" w:cs="Courier New"/>
+        </w:rPr>
+        <w:t>## dplyr          "dplyr"          "0.7.4"</w:t>
+      </w:r>
+      <w:r>
+        <w:rPr>
+          <w:rFonts w:ascii="Courier New" w:hAnsi="Courier New" w:cs="Courier New"/>
+        </w:rPr>
+        <w:br/>
+      </w:r>
+      <w:r>
+        <w:rPr>
+          <w:rStyle w:val="VerbatimChar"/>
+          <w:rFonts w:ascii="Courier New" w:hAnsi="Courier New" w:cs="Courier New"/>
+        </w:rPr>
+        <w:t>## tidyr          "tidyr"          "0.8.1"</w:t>
       </w:r>
     </w:p>
     <w:p>
       <w:pPr>
         <w:pStyle w:val="Heading1"/>
+        <w:rPr>
+          <w:rFonts w:cs="Arial"/>
+        </w:rPr>
       </w:pPr>
       <w:bookmarkStart w:id="1" w:name="basic-information"/>
       <w:bookmarkEnd w:id="1"/>
       <w:r>
+        <w:rPr>
+          <w:rFonts w:cs="Arial"/>
+        </w:rPr>
         <w:t>Basic information</w:t>
       </w:r>
     </w:p>
     <w:p>
       <w:pPr>
+        <w:pStyle w:val="BodyText"/>
+      </w:pPr>
+      <w:r>
+        <w:t>This run had reference name "</w:t>
+      </w:r>
+      <w:r>
+        <w:t xml:space="preserve"> </w:t>
+      </w:r>
+      <w:r>
+        <w:t>".</w:t>
+      </w:r>
+      <w:r>
+        <w:br/>
+        <w:t>PVA model run type:.</w:t>
+      </w:r>
+      <w:r>
+        <w:br/>
+        <w:t>Model to use for environmental stochasticity:.</w:t>
+      </w:r>
+      <w:r>
+        <w:br/>
+        <w:t>Mo</w:t>
+      </w:r>
+      <w:r>
+        <w:t xml:space="preserve">del for density dependence: </w:t>
+      </w:r>
+      <w:r>
+        <w:t>.</w:t>
+      </w:r>
+      <w:r>
+        <w:br/>
+        <w:t>Include demogra</w:t>
+      </w:r>
+      <w:r>
+        <w:t>phic stochasticity in model?: .</w:t>
+      </w:r>
+      <w:r>
+        <w:br/>
+        <w:t>Number of simulations: .</w:t>
+      </w:r>
+      <w:r>
+        <w:br/>
+        <w:t>Random seed: .</w:t>
+      </w:r>
+      <w:r>
+        <w:br/>
+        <w:t xml:space="preserve">Years for burn-in: </w:t>
+      </w:r>
+      <w:r>
+        <w:t>.</w:t>
+      </w:r>
+      <w:r>
+        <w:br/>
+        <w:t>Case study selected:.</w:t>
+      </w:r>
+    </w:p>
+    <w:p>
+      <w:pPr>
+        <w:pStyle w:val="Heading1"/>
+        <w:rPr>
+          <w:rFonts w:cs="Arial"/>
+        </w:rPr>
+      </w:pPr>
+      <w:bookmarkStart w:id="2" w:name="baseline-demographic-rates"/>
+      <w:bookmarkEnd w:id="2"/>
+      <w:r>
+        <w:rPr>
+          <w:rFonts w:cs="Arial"/>
+        </w:rPr>
+        <w:t>Baseline demographic rates</w:t>
+      </w:r>
+    </w:p>
+    <w:p>
+      <w:pPr>
         <w:pStyle w:val="FirstParagraph"/>
-      </w:pPr>
-      <w:r>
-        <w:t>PVA model run type: simplescenarios</w:t>
-      </w:r>
-      <w:r>
-        <w:br/>
-        <w:t>Species chosen to set initial values: None</w:t>
-      </w:r>
-      <w:r>
-        <w:br/>
-      </w:r>
-      <w:r>
-        <w:t>Model to use for environmental stochasticity: betagamma</w:t>
-      </w:r>
-      <w:r>
-        <w:br/>
-        <w:t>Model for density dependence: nodd</w:t>
-      </w:r>
-      <w:r>
-        <w:br/>
-        <w:t>Include demographic stochasticity in model?: TRUE</w:t>
+        <w:rPr>
+          <w:rFonts w:cs="Arial"/>
+        </w:rPr>
+      </w:pPr>
+      <w:r>
+        <w:rPr>
+          <w:rFonts w:cs="Arial"/>
+        </w:rPr>
+        <w:t>Species chosen to set initial values: .</w:t>
+      </w:r>
+      <w:r>
+        <w:rPr>
+          <w:rFonts w:cs="Arial"/>
+        </w:rPr>
+        <w:br/>
+        <w:t>Region type to use for breeding success data: .</w:t>
+      </w:r>
+      <w:r>
+        <w:rPr>
+          <w:rFonts w:cs="Arial"/>
+        </w:rPr>
+        <w:br/>
+        <w:t xml:space="preserve">Available colony-specific survival rate: . </w:t>
+      </w:r>
+    </w:p>
+    <w:p>
+      <w:pPr>
+        <w:pStyle w:val="FirstParagraph"/>
+        <w:rPr>
+          <w:rFonts w:cs="Arial"/>
+        </w:rPr>
+      </w:pPr>
+      <w:r>
+        <w:rPr>
+          <w:rFonts w:cs="Arial"/>
+        </w:rPr>
+        <w:lastRenderedPageBreak/>
+        <w:t>Sector to use within breeding success re</w:t>
+      </w:r>
+      <w:r>
+        <w:rPr>
+          <w:rFonts w:cs="Arial"/>
+        </w:rPr>
+        <w:t>gion: .</w:t>
+      </w:r>
+      <w:r>
+        <w:rPr>
+          <w:rFonts w:cs="Arial"/>
+        </w:rPr>
+        <w:br/>
+        <w:t xml:space="preserve">Age at first breeding: </w:t>
+      </w:r>
+      <w:r>
+        <w:rPr>
+          <w:rFonts w:cs="Arial"/>
+        </w:rPr>
+        <w:t>.</w:t>
+      </w:r>
+      <w:r>
+        <w:rPr>
+          <w:rFonts w:cs="Arial"/>
+        </w:rPr>
+        <w:br/>
+        <w:t>Is there an upper constraint on productivity in the model?: .</w:t>
+      </w:r>
+      <w:r>
+        <w:rPr>
+          <w:rFonts w:cs="Arial"/>
+        </w:rPr>
+        <w:br/>
+        <w:t>Number of subpopulations: .</w:t>
+      </w:r>
+      <w:r>
+        <w:rPr>
+          <w:rFonts w:cs="Arial"/>
+        </w:rPr>
+        <w:br/>
+        <w:t>Are demographic rates applied separately to each subpopulation?: .</w:t>
+      </w:r>
+      <w:r>
+        <w:rPr>
+          <w:rFonts w:cs="Arial"/>
+        </w:rPr>
+        <w:br/>
+        <w:t xml:space="preserve">Units for initial population size: </w:t>
+      </w:r>
+      <w:r>
+        <w:rPr>
+          <w:rFonts w:cs="Arial"/>
+        </w:rPr>
+        <w:br/>
+        <w:t>Are baseline demographic rates specified separately for immatures?:.</w:t>
       </w:r>
     </w:p>
     <w:p>
       <w:pPr>
         <w:pStyle w:val="Heading2"/>
       </w:pPr>
-      <w:bookmarkStart w:id="2" w:name="simulation"/>
-      <w:bookmarkEnd w:id="2"/>
-      <w:r>
-        <w:t>Simulation</w:t>
+      <w:bookmarkStart w:id="3" w:name="population-1"/>
+      <w:bookmarkEnd w:id="3"/>
+      <w:r>
+        <w:t>Population 1</w:t>
       </w:r>
     </w:p>
     <w:p>
       <w:pPr>
         <w:pStyle w:val="FirstParagraph"/>
-      </w:pPr>
-      <w:r>
-        <w:t>Number of simulations: 10</w:t>
-      </w:r>
-      <w:r>
-        <w:br/>
-        <w:t>Random seed: 43576</w:t>
+        <w:rPr>
+          <w:rFonts w:cs="Arial"/>
+        </w:rPr>
+      </w:pPr>
+      <w:r>
+        <w:rPr>
+          <w:rFonts w:cs="Arial"/>
+          <w:b/>
+        </w:rPr>
+        <w:t>Initial population values:</w:t>
+      </w:r>
+      <w:r>
+        <w:rPr>
+          <w:rFonts w:cs="Arial"/>
+        </w:rPr>
+        <w:t xml:space="preserve"> Initial population  in </w:t>
+      </w:r>
+    </w:p>
+    <w:p>
+      <w:pPr>
+        <w:pStyle w:val="BodyText"/>
+        <w:rPr>
+          <w:rFonts w:cs="Arial"/>
+        </w:rPr>
+      </w:pPr>
+      <w:r>
+        <w:rPr>
+          <w:rFonts w:cs="Arial"/>
+          <w:b/>
+        </w:rPr>
+        <w:t>Productivity rate per pair:</w:t>
+      </w:r>
+      <w:r>
+        <w:rPr>
+          <w:rFonts w:cs="Arial"/>
+        </w:rPr>
+        <w:t xml:space="preserve"> mean: , sd: </w:t>
+      </w:r>
+    </w:p>
+    <w:p>
+      <w:pPr>
+        <w:pStyle w:val="BodyText"/>
+        <w:rPr>
+          <w:rFonts w:cs="Arial"/>
+        </w:rPr>
+      </w:pPr>
+      <w:r>
+        <w:rPr>
+          <w:rFonts w:cs="Arial"/>
+          <w:b/>
+        </w:rPr>
+        <w:t>Adult survival rate:</w:t>
+      </w:r>
+      <w:r>
+        <w:rPr>
+          <w:rFonts w:cs="Arial"/>
+        </w:rPr>
+        <w:t xml:space="preserve"> mean: , sd: </w:t>
       </w:r>
     </w:p>
     <w:p>
       <w:pPr>
         <w:pStyle w:val="Heading2"/>
       </w:pPr>
-      <w:bookmarkStart w:id="3" w:name="productivity"/>
-      <w:bookmarkEnd w:id="3"/>
-      <w:r>
-        <w:t>P</w:t>
-      </w:r>
-      <w:r>
-        <w:t>roductivity</w:t>
+      <w:bookmarkStart w:id="4" w:name="population-2"/>
+      <w:bookmarkEnd w:id="4"/>
+      <w:r>
+        <w:t>Population 2</w:t>
       </w:r>
     </w:p>
     <w:p>
       <w:pPr>
         <w:pStyle w:val="FirstParagraph"/>
-      </w:pPr>
-      <w:r>
-        <w:t>Age at first breeding: 5</w:t>
-      </w:r>
-      <w:r>
-        <w:br/>
-        <w:t>Is there an upper con</w:t>
-      </w:r>
-      <w:r>
-        <w:t>straint on productivity in the model?: TRUE</w:t>
-      </w:r>
-      <w:r>
-        <w:br/>
-        <w:t>Maximum brood size will be constrained to be no greater than: 4</w:t>
+        <w:rPr>
+          <w:rFonts w:cs="Arial"/>
+        </w:rPr>
+      </w:pPr>
+      <w:r>
+        <w:rPr>
+          <w:rFonts w:cs="Arial"/>
+          <w:b/>
+        </w:rPr>
+        <w:t>Initial population values:</w:t>
+      </w:r>
+      <w:r>
+        <w:rPr>
+          <w:rFonts w:cs="Arial"/>
+        </w:rPr>
+        <w:t xml:space="preserve"> Initial population  in </w:t>
+      </w:r>
+    </w:p>
+    <w:p>
+      <w:pPr>
+        <w:pStyle w:val="BodyText"/>
+        <w:rPr>
+          <w:rFonts w:cs="Arial"/>
+        </w:rPr>
+      </w:pPr>
+      <w:r>
+        <w:rPr>
+          <w:rFonts w:cs="Arial"/>
+          <w:b/>
+        </w:rPr>
+        <w:t>Productivity rate per pair:</w:t>
+      </w:r>
+      <w:r>
+        <w:rPr>
+          <w:rFonts w:cs="Arial"/>
+        </w:rPr>
+        <w:t xml:space="preserve"> mean:, sd: </w:t>
+      </w:r>
+    </w:p>
+    <w:p>
+      <w:pPr>
+        <w:pStyle w:val="BodyText"/>
+        <w:rPr>
+          <w:rFonts w:cs="Arial"/>
+        </w:rPr>
+      </w:pPr>
+      <w:r>
+        <w:rPr>
+          <w:rFonts w:cs="Arial"/>
+          <w:b/>
+        </w:rPr>
+        <w:t>Adult survival rate:</w:t>
+      </w:r>
+      <w:r>
+        <w:rPr>
+          <w:rFonts w:cs="Arial"/>
+        </w:rPr>
+        <w:t xml:space="preserve"> mean: , sd: </w:t>
       </w:r>
     </w:p>
     <w:p>
       <w:pPr>
         <w:pStyle w:val="Heading2"/>
       </w:pPr>
-      <w:bookmarkStart w:id="4" w:name="output"/>
-      <w:bookmarkEnd w:id="4"/>
-      <w:r>
-        <w:t>O</w:t>
-      </w:r>
-      <w:r>
-        <w:t>utput:</w:t>
+      <w:bookmarkStart w:id="5" w:name="population-3"/>
+      <w:bookmarkEnd w:id="5"/>
+      <w:r>
+        <w:t>Population 3</w:t>
       </w:r>
     </w:p>
     <w:p>
       <w:pPr>
         <w:pStyle w:val="FirstParagraph"/>
-      </w:pPr>
-      <w:r>
-        <w:t>First year to include in outputs: 2012</w:t>
-      </w:r>
-      <w:r>
-        <w:br/>
-        <w:t>Final year to include in outputs: 2070</w:t>
-      </w:r>
-      <w:r>
-        <w:br/>
-        <w:t>Target population size to use in calculating impact metrics: 1</w:t>
-      </w:r>
-      <w:r>
-        <w:t>50</w:t>
-      </w:r>
-      <w:r>
-        <w:br/>
-        <w:t>Quasi-extinction threshold to use in calculating impact metrics: 10</w:t>
-      </w:r>
-      <w:r>
-        <w:br/>
-        <w:t>How should outputs be produced, in terms of ages?: breeding.adults</w:t>
+        <w:rPr>
+          <w:rFonts w:cs="Arial"/>
+        </w:rPr>
+      </w:pPr>
+      <w:r>
+        <w:rPr>
+          <w:rFonts w:cs="Arial"/>
+          <w:b/>
+        </w:rPr>
+        <w:t>Initial population values:</w:t>
+      </w:r>
+      <w:r>
+        <w:rPr>
+          <w:rFonts w:cs="Arial"/>
+        </w:rPr>
+        <w:t xml:space="preserve"> Initial population  in </w:t>
+      </w:r>
+    </w:p>
+    <w:p>
+      <w:pPr>
+        <w:pStyle w:val="BodyText"/>
+        <w:rPr>
+          <w:rFonts w:cs="Arial"/>
+        </w:rPr>
+      </w:pPr>
+      <w:r>
+        <w:rPr>
+          <w:rFonts w:cs="Arial"/>
+          <w:b/>
+        </w:rPr>
+        <w:t>Productivity rate per pair:</w:t>
+      </w:r>
+      <w:r>
+        <w:rPr>
+          <w:rFonts w:cs="Arial"/>
+        </w:rPr>
+        <w:t xml:space="preserve"> mean: , sd: </w:t>
+      </w:r>
+    </w:p>
+    <w:p>
+      <w:pPr>
+        <w:pStyle w:val="BodyText"/>
+        <w:rPr>
+          <w:rFonts w:cs="Arial"/>
+        </w:rPr>
+      </w:pPr>
+      <w:r>
+        <w:rPr>
+          <w:rFonts w:cs="Arial"/>
+          <w:b/>
+        </w:rPr>
+        <w:t>Adult survival rate:</w:t>
+      </w:r>
+      <w:r>
+        <w:rPr>
+          <w:rFonts w:cs="Arial"/>
+        </w:rPr>
+        <w:t xml:space="preserve"> mean: , sd: </w:t>
       </w:r>
     </w:p>
     <w:p>
       <w:pPr>
         <w:pStyle w:val="Heading1"/>
       </w:pPr>
-      <w:bookmarkStart w:id="5" w:name="baseline-demographic-rates"/>
-      <w:bookmarkEnd w:id="5"/>
-      <w:r>
-        <w:t>Baseline demographic rates</w:t>
+      <w:bookmarkStart w:id="6" w:name="impacts"/>
+      <w:bookmarkEnd w:id="6"/>
+      <w:r>
+        <w:t>Impacts</w:t>
       </w:r>
     </w:p>
     <w:p>
       <w:pPr>
         <w:pStyle w:val="FirstParagraph"/>
-      </w:pPr>
-      <w:r>
-        <w:t>Number of subpopulations: 2</w:t>
-      </w:r>
-      <w:r>
-        <w:br/>
-        <w:t>Are demographic rates applied separately to each subpopulation?</w:t>
-      </w:r>
-      <w:r>
-        <w:t>: TRUE</w:t>
-      </w:r>
-      <w:r>
-        <w:br/>
-        <w:t>Format for initial population size: breeding.pairs</w:t>
-      </w:r>
-      <w:r>
-        <w:br/>
-        <w:t>Are baseline demographic rates specified separately for immatures?: FALSE</w:t>
+        <w:rPr>
+          <w:rFonts w:cs="Arial"/>
+        </w:rPr>
+      </w:pPr>
+      <w:r>
+        <w:rPr>
+          <w:rFonts w:cs="Arial"/>
+        </w:rPr>
+        <w:t>Number of impact scenarios:.</w:t>
+      </w:r>
+    </w:p>
+    <w:p>
+      <w:pPr>
+        <w:pStyle w:val="BodyText"/>
+        <w:rPr>
+          <w:rFonts w:cs="Arial"/>
+        </w:rPr>
+      </w:pPr>
+      <w:r>
+        <w:rPr>
+          <w:rFonts w:cs="Arial"/>
+        </w:rPr>
+        <w:t xml:space="preserve">Are impacts applied separately to each subpopulation?: </w:t>
+      </w:r>
+    </w:p>
+    <w:p>
+      <w:pPr>
+        <w:pStyle w:val="BodyText"/>
+        <w:rPr>
+          <w:rFonts w:cs="Arial"/>
+        </w:rPr>
+      </w:pPr>
+      <w:r>
+        <w:rPr>
+          <w:rFonts w:cs="Arial"/>
+        </w:rPr>
+        <w:t xml:space="preserve">Are impacts of scenarios specified separately for immatures?: </w:t>
+      </w:r>
+    </w:p>
+    <w:p>
+      <w:pPr>
+        <w:pStyle w:val="BodyText"/>
+        <w:rPr>
+          <w:rFonts w:cs="Arial"/>
+        </w:rPr>
+      </w:pPr>
+      <w:r>
+        <w:rPr>
+          <w:rFonts w:cs="Arial"/>
+        </w:rPr>
+        <w:lastRenderedPageBreak/>
+        <w:t xml:space="preserve">Are standard errors of impacts available?: </w:t>
+      </w:r>
+    </w:p>
+    <w:p>
+      <w:pPr>
+        <w:pStyle w:val="BodyText"/>
+        <w:rPr>
+          <w:rFonts w:cs="Arial"/>
+        </w:rPr>
+      </w:pPr>
+      <w:r>
+        <w:rPr>
+          <w:rFonts w:cs="Arial"/>
+        </w:rPr>
+        <w:t xml:space="preserve">Should random seeds be matched for impact scenarios?: </w:t>
+      </w:r>
+    </w:p>
+    <w:p>
+      <w:pPr>
+        <w:pStyle w:val="BodyText"/>
+        <w:rPr>
+          <w:rFonts w:cs="Arial"/>
+        </w:rPr>
+      </w:pPr>
+      <w:r>
+        <w:rPr>
+          <w:rFonts w:cs="Arial"/>
+        </w:rPr>
+        <w:t xml:space="preserve">Are impacts specified as a relative value or absolute harvest?: </w:t>
+      </w:r>
+    </w:p>
+    <w:p>
+      <w:pPr>
+        <w:pStyle w:val="BodyText"/>
+        <w:rPr>
+          <w:rFonts w:cs="Arial"/>
+        </w:rPr>
+      </w:pPr>
+      <w:r>
+        <w:rPr>
+          <w:rFonts w:cs="Arial"/>
+        </w:rPr>
+        <w:t xml:space="preserve">Years in which impacts are assumed to begin and end: </w:t>
+      </w:r>
+    </w:p>
+    <w:p>
+      <w:pPr>
+        <w:pStyle w:val="Heading1"/>
+      </w:pPr>
+      <w:bookmarkStart w:id="7" w:name="impact-on-demographic-rates"/>
+      <w:bookmarkEnd w:id="7"/>
+      <w:r>
+        <w:t>Impact on Demographic Rates</w:t>
+      </w:r>
+    </w:p>
+    <w:p>
+      <w:pPr>
+        <w:pStyle w:val="Heading2"/>
+      </w:pPr>
+      <w:bookmarkStart w:id="8" w:name="scenario-a---name-scen1"/>
+      <w:bookmarkEnd w:id="8"/>
+      <w:r>
+        <w:t>Scenario A - Name:</w:t>
       </w:r>
     </w:p>
     <w:p>
       <w:pPr>
         <w:pStyle w:val="Heading3"/>
       </w:pPr>
-      <w:bookmarkStart w:id="6" w:name="population-1"/>
-      <w:bookmarkEnd w:id="6"/>
-      <w:r>
-        <w:t>Population 1</w:t>
-      </w:r>
-    </w:p>
-    <w:p>
-      <w:pPr>
-        <w:pStyle w:val="FirstParagraph"/>
+      <w:bookmarkStart w:id="9" w:name="all-subpopulations"/>
+      <w:bookmarkEnd w:id="9"/>
+      <w:r>
+        <w:t>All subpopulations</w:t>
+      </w:r>
+    </w:p>
+    <w:p>
+      <w:pPr>
+        <w:pStyle w:val="BodyText"/>
       </w:pPr>
       <w:r>
         <w:rPr>
           <w:b/>
         </w:rPr>
-        <w:t>Initial population values:</w:t>
-      </w:r>
-      <w:r>
-        <w:t xml:space="preserve"> Year: 2012 , initial population: 791</w:t>
+        <w:t xml:space="preserve">Impact on productivity rate </w:t>
+      </w:r>
+      <w:r>
+        <w:t xml:space="preserve">mean: , se: </w:t>
       </w:r>
     </w:p>
     <w:p>
@@ -225,20 +760,44 @@
         <w:rPr>
           <w:b/>
         </w:rPr>
-        <w:lastRenderedPageBreak/>
-        <w:t>P</w:t>
-      </w:r>
+        <w:t xml:space="preserve">Impact on adult survival rate </w:t>
+      </w:r>
+      <w:r>
+        <w:t xml:space="preserve">mean:, se: </w:t>
+      </w:r>
+    </w:p>
+    <w:p>
+      <w:pPr>
+        <w:pStyle w:val="BodyText"/>
+      </w:pPr>
       <w:r>
         <w:rPr>
           <w:b/>
         </w:rPr>
-        <w:t>roductivity rates:</w:t>
-      </w:r>
-      <w:r>
-        <w:t xml:space="preserve"> Mean: 0.3 , sd: 0.11 , DD: </w:t>
-      </w:r>
-      <w:r>
-        <w:t>-0.01</w:t>
+        <w:t xml:space="preserve">Impact on immature survival rate </w:t>
+      </w:r>
+      <w:r>
+        <w:t xml:space="preserve">mean: , se: </w:t>
+      </w:r>
+    </w:p>
+    <w:p>
+      <w:pPr>
+        <w:pStyle w:val="Heading2"/>
+      </w:pPr>
+      <w:bookmarkStart w:id="10" w:name="scenario-b---name-scen2"/>
+      <w:bookmarkEnd w:id="10"/>
+      <w:r>
+        <w:t xml:space="preserve">Scenario B - Name: </w:t>
+      </w:r>
+    </w:p>
+    <w:p>
+      <w:pPr>
+        <w:pStyle w:val="Heading3"/>
+      </w:pPr>
+      <w:bookmarkStart w:id="11" w:name="all-subpopulations-1"/>
+      <w:bookmarkEnd w:id="11"/>
+      <w:r>
+        <w:t>All subpopulations</w:t>
       </w:r>
     </w:p>
     <w:p>
@@ -249,34 +808,24 @@
         <w:rPr>
           <w:b/>
         </w:rPr>
-        <w:t>Adult survival rates:</w:t>
-      </w:r>
-      <w:r>
-        <w:t xml:space="preserve"> Mean: 0.89 , sd: 0.02 , DD: -0.03</w:t>
-      </w:r>
-    </w:p>
-    <w:p>
-      <w:pPr>
-        <w:pStyle w:val="Heading3"/>
-      </w:pPr>
-      <w:bookmarkStart w:id="7" w:name="population-2"/>
-      <w:bookmarkEnd w:id="7"/>
-      <w:r>
-        <w:t>Population 2</w:t>
-      </w:r>
-    </w:p>
-    <w:p>
-      <w:pPr>
-        <w:pStyle w:val="FirstParagraph"/>
+        <w:t xml:space="preserve">Impact on productivity rate </w:t>
+      </w:r>
+      <w:r>
+        <w:t xml:space="preserve">mean: , se: </w:t>
+      </w:r>
+    </w:p>
+    <w:p>
+      <w:pPr>
+        <w:pStyle w:val="BodyText"/>
       </w:pPr>
       <w:r>
         <w:rPr>
           <w:b/>
         </w:rPr>
-        <w:t>Initial population values:</w:t>
-      </w:r>
-      <w:r>
-        <w:t xml:space="preserve"> Year: 2015 , initial population: 113</w:t>
+        <w:t xml:space="preserve">Impact on adult survival rate </w:t>
+      </w:r>
+      <w:r>
+        <w:t xml:space="preserve">mean: , se: </w:t>
       </w:r>
     </w:p>
     <w:p>
@@ -287,16 +836,20 @@
         <w:rPr>
           <w:b/>
         </w:rPr>
-        <w:t>P</w:t>
-      </w:r>
-      <w:r>
-        <w:rPr>
-          <w:b/>
-        </w:rPr>
-        <w:t>roductivity rates:</w:t>
-      </w:r>
-      <w:r>
-        <w:t xml:space="preserve"> Mean: 0.4 , sd: 0.13 , DD: -0.02</w:t>
+        <w:t xml:space="preserve">Impact on immature survival rate </w:t>
+      </w:r>
+      <w:r>
+        <w:t xml:space="preserve">mean: , se: </w:t>
+      </w:r>
+    </w:p>
+    <w:p>
+      <w:pPr>
+        <w:pStyle w:val="Heading1"/>
+      </w:pPr>
+      <w:bookmarkStart w:id="12" w:name="output"/>
+      <w:bookmarkEnd w:id="12"/>
+      <w:r>
+        <w:t>Output:</w:t>
       </w:r>
     </w:p>
     <w:p>
@@ -304,370 +857,26 @@
         <w:pStyle w:val="BodyText"/>
       </w:pPr>
       <w:r>
-        <w:rPr>
-          <w:b/>
-        </w:rPr>
-        <w:t>Adult survival rates:</w:t>
-      </w:r>
-      <w:r>
-        <w:t xml:space="preserve"> Mean: 0.92 , sd: 0.03 , DD: -0.04</w:t>
-      </w:r>
-    </w:p>
-    <w:p>
-      <w:pPr>
-        <w:pStyle w:val="Heading1"/>
-      </w:pPr>
-      <w:bookmarkStart w:id="8" w:name="impacts"/>
-      <w:bookmarkStart w:id="9" w:name="_GoBack"/>
-      <w:bookmarkEnd w:id="8"/>
-      <w:r>
-        <w:t>Impacts</w:t>
-      </w:r>
-    </w:p>
-    <w:bookmarkEnd w:id="9"/>
-    <w:p>
-      <w:r>
-        <w:t>Number of impact scenarios: 3</w:t>
-      </w:r>
-      <w:r>
-        <w:br/>
-        <w:t>Are impacts applied separately to each subpopulation?: FALSE</w:t>
-      </w:r>
-      <w:r>
-        <w:br/>
-        <w:t>Are impacts of scenarios specified separately for immatures?: FALSE</w:t>
-      </w:r>
-      <w:r>
-        <w:br/>
-        <w:t>Are standard errors of impacts available?: FALSE</w:t>
-      </w:r>
-      <w:r>
-        <w:br/>
-        <w:t>Should random seeds be matched for impact scenar</w:t>
-      </w:r>
-      <w:r>
-        <w:t>ios?: FALSE</w:t>
-      </w:r>
-      <w:r>
-        <w:br/>
-        <w:t>Are impacts specified as a relative rather than an absolute harvest?: TRUE</w:t>
-      </w:r>
-      <w:r>
-        <w:br/>
-        <w:t>Years in which impacts are assumed to begin and end: 2035 - 2055</w:t>
-      </w:r>
-    </w:p>
-    <w:p>
-      <w:pPr>
-        <w:pStyle w:val="Heading2"/>
-        <w:spacing w:before="240"/>
-      </w:pPr>
-      <w:bookmarkStart w:id="10" w:name="impact-on-productivity"/>
-      <w:bookmarkEnd w:id="10"/>
-      <w:r>
-        <w:t>Impact on Productivity</w:t>
-      </w:r>
-    </w:p>
-    <w:p>
-      <w:pPr>
-        <w:pStyle w:val="Heading3"/>
-      </w:pPr>
-      <w:bookmarkStart w:id="11" w:name="scenario-1---name-ice"/>
-      <w:bookmarkEnd w:id="11"/>
-      <w:r>
-        <w:t>S</w:t>
-      </w:r>
-      <w:r>
-        <w:t>cenario 1 - Name: ice</w:t>
-      </w:r>
-    </w:p>
-    <w:p>
-      <w:pPr>
-        <w:pStyle w:val="Heading4"/>
-      </w:pPr>
-      <w:bookmarkStart w:id="12" w:name="population-1-1"/>
-      <w:bookmarkEnd w:id="12"/>
-      <w:r>
-        <w:t>Population 1</w:t>
-      </w:r>
-    </w:p>
-    <w:p>
-      <w:pPr>
-        <w:pStyle w:val="FirstParagraph"/>
-      </w:pPr>
-      <w:r>
-        <w:rPr>
-          <w:b/>
-        </w:rPr>
-        <w:t xml:space="preserve">Productivity rates: </w:t>
-      </w:r>
-      <w:r>
-        <w:t>Mean: 0.03 , se: NA , DD:</w:t>
-      </w:r>
-    </w:p>
-    <w:p>
-      <w:pPr>
-        <w:pStyle w:val="BodyText"/>
-      </w:pPr>
-      <w:r>
-        <w:rPr>
-          <w:b/>
-        </w:rPr>
-        <w:t>A</w:t>
-      </w:r>
-      <w:r>
-        <w:rPr>
-          <w:b/>
-        </w:rPr>
-        <w:t xml:space="preserve">dult survival rates: </w:t>
-      </w:r>
-      <w:r>
-        <w:t>Mean: 0.05 , se: NA , DD:</w:t>
-      </w:r>
-    </w:p>
-    <w:p>
-      <w:pPr>
-        <w:pStyle w:val="Heading4"/>
-      </w:pPr>
-      <w:bookmarkStart w:id="13" w:name="population-2-1"/>
+        <w:t xml:space="preserve">First year to include in outputs: </w:t>
+      </w:r>
+      <w:r>
+        <w:br/>
+        <w:t xml:space="preserve">Final year to include in outputs: </w:t>
+      </w:r>
+      <w:r>
+        <w:br/>
+        <w:t xml:space="preserve">How should outputs be produced, in terms of ages?: </w:t>
+      </w:r>
+      <w:r>
+        <w:br/>
+        <w:t xml:space="preserve">Target population size to use in calculating impact metrics: </w:t>
+      </w:r>
+      <w:r>
+        <w:br/>
+        <w:t xml:space="preserve">Quasi-extinction threshold to use in calculating impact metrics: </w:t>
+      </w:r>
+      <w:bookmarkStart w:id="13" w:name="_GoBack"/>
       <w:bookmarkEnd w:id="13"/>
-      <w:r>
-        <w:t>Population 2</w:t>
-      </w:r>
-    </w:p>
-    <w:p>
-      <w:pPr>
-        <w:pStyle w:val="FirstParagraph"/>
-      </w:pPr>
-      <w:r>
-        <w:rPr>
-          <w:b/>
-        </w:rPr>
-        <w:t xml:space="preserve">Productivity rates: </w:t>
-      </w:r>
-      <w:r>
-        <w:t>Mean: NA , se: NA , DD:</w:t>
-      </w:r>
-    </w:p>
-    <w:p>
-      <w:pPr>
-        <w:pStyle w:val="BodyText"/>
-      </w:pPr>
-      <w:r>
-        <w:rPr>
-          <w:b/>
-        </w:rPr>
-        <w:t>A</w:t>
-      </w:r>
-      <w:r>
-        <w:rPr>
-          <w:b/>
-        </w:rPr>
-        <w:t xml:space="preserve">dult survival rates: </w:t>
-      </w:r>
-      <w:r>
-        <w:t>Mean: NA , se: NA , DD:</w:t>
-      </w:r>
-    </w:p>
-    <w:p>
-      <w:pPr>
-        <w:pStyle w:val="Heading3"/>
-      </w:pPr>
-      <w:bookmarkStart w:id="14" w:name="scenario-2---name-fish"/>
-      <w:bookmarkEnd w:id="14"/>
-      <w:r>
-        <w:t>Scenario 2 - Name: fish</w:t>
-      </w:r>
-    </w:p>
-    <w:p>
-      <w:pPr>
-        <w:pStyle w:val="Heading4"/>
-      </w:pPr>
-      <w:bookmarkStart w:id="15" w:name="population-1-2"/>
-      <w:bookmarkEnd w:id="15"/>
-      <w:r>
-        <w:t>Population 1</w:t>
-      </w:r>
-    </w:p>
-    <w:p>
-      <w:pPr>
-        <w:pStyle w:val="FirstParagraph"/>
-      </w:pPr>
-      <w:r>
-        <w:rPr>
-          <w:b/>
-        </w:rPr>
-        <w:t xml:space="preserve">Productivity rates: </w:t>
-      </w:r>
-      <w:r>
-        <w:t>Mean: 0 , se: NA , DD:</w:t>
-      </w:r>
-    </w:p>
-    <w:p>
-      <w:pPr>
-        <w:pStyle w:val="BodyText"/>
-      </w:pPr>
-      <w:r>
-        <w:rPr>
-          <w:b/>
-        </w:rPr>
-        <w:t>A</w:t>
-      </w:r>
-      <w:r>
-        <w:rPr>
-          <w:b/>
-        </w:rPr>
-        <w:t xml:space="preserve">dult survival rates: </w:t>
-      </w:r>
-      <w:r>
-        <w:t>Mean: 0.12 , se: NA , DD:</w:t>
-      </w:r>
-    </w:p>
-    <w:p>
-      <w:pPr>
-        <w:pStyle w:val="Heading4"/>
-      </w:pPr>
-      <w:bookmarkStart w:id="16" w:name="population-2-2"/>
-      <w:bookmarkEnd w:id="16"/>
-      <w:r>
-        <w:t>Population 2</w:t>
-      </w:r>
-    </w:p>
-    <w:p>
-      <w:pPr>
-        <w:pStyle w:val="FirstParagraph"/>
-      </w:pPr>
-      <w:r>
-        <w:rPr>
-          <w:b/>
-        </w:rPr>
-        <w:t xml:space="preserve">Productivity rates: </w:t>
-      </w:r>
-      <w:r>
-        <w:t>Mean: NA , se: NA , DD:</w:t>
-      </w:r>
-    </w:p>
-    <w:p>
-      <w:pPr>
-        <w:pStyle w:val="BodyText"/>
-      </w:pPr>
-      <w:r>
-        <w:rPr>
-          <w:b/>
-        </w:rPr>
-        <w:t>A</w:t>
-      </w:r>
-      <w:r>
-        <w:rPr>
-          <w:b/>
-        </w:rPr>
-        <w:t xml:space="preserve">dult survival rates: </w:t>
-      </w:r>
-      <w:r>
-        <w:t>Mean: NA , se: NA , DD:</w:t>
-      </w:r>
-    </w:p>
-    <w:p>
-      <w:pPr>
-        <w:pStyle w:val="Heading3"/>
-      </w:pPr>
-      <w:bookmarkStart w:id="17" w:name="scenario-3---name-bob"/>
-      <w:bookmarkEnd w:id="17"/>
-      <w:r>
-        <w:t>Scenario 3 - Name: bob</w:t>
-      </w:r>
-    </w:p>
-    <w:p>
-      <w:pPr>
-        <w:pStyle w:val="Heading4"/>
-      </w:pPr>
-      <w:bookmarkStart w:id="18" w:name="population-1-3"/>
-      <w:bookmarkEnd w:id="18"/>
-      <w:r>
-        <w:t>Population</w:t>
-      </w:r>
-      <w:r>
-        <w:t xml:space="preserve"> 1</w:t>
-      </w:r>
-    </w:p>
-    <w:p>
-      <w:pPr>
-        <w:pStyle w:val="FirstParagraph"/>
-      </w:pPr>
-      <w:r>
-        <w:rPr>
-          <w:b/>
-        </w:rPr>
-        <w:t xml:space="preserve">Productivity rates: </w:t>
-      </w:r>
-      <w:r>
-        <w:t>Mean: 0 , se: NA , DD:</w:t>
-      </w:r>
-    </w:p>
-    <w:p>
-      <w:pPr>
-        <w:pStyle w:val="BodyText"/>
-      </w:pPr>
-      <w:r>
-        <w:rPr>
-          <w:b/>
-        </w:rPr>
-        <w:t>A</w:t>
-      </w:r>
-      <w:r>
-        <w:rPr>
-          <w:b/>
-        </w:rPr>
-        <w:t xml:space="preserve">dult survival rates: </w:t>
-      </w:r>
-      <w:r>
-        <w:t>Mean: 0.17 , se: NA , DD:</w:t>
-      </w:r>
-    </w:p>
-    <w:p>
-      <w:pPr>
-        <w:pStyle w:val="Heading4"/>
-      </w:pPr>
-      <w:bookmarkStart w:id="19" w:name="population-2-3"/>
-      <w:bookmarkEnd w:id="19"/>
-      <w:r>
-        <w:lastRenderedPageBreak/>
-        <w:t>Population 2</w:t>
-      </w:r>
-    </w:p>
-    <w:p>
-      <w:pPr>
-        <w:pStyle w:val="FirstParagraph"/>
-      </w:pPr>
-      <w:r>
-        <w:rPr>
-          <w:b/>
-        </w:rPr>
-        <w:t xml:space="preserve">Productivity rates: </w:t>
-      </w:r>
-      <w:r>
-        <w:t>Mean: NA , se: NA , DD:</w:t>
-      </w:r>
-    </w:p>
-    <w:p>
-      <w:pPr>
-        <w:pStyle w:val="BodyText"/>
-      </w:pPr>
-      <w:r>
-        <w:rPr>
-          <w:b/>
-        </w:rPr>
-        <w:t>A</w:t>
-      </w:r>
-      <w:r>
-        <w:rPr>
-          <w:b/>
-        </w:rPr>
-        <w:t xml:space="preserve">dult survival rates: </w:t>
-      </w:r>
-      <w:r>
-        <w:t>Mean: NA , se: NA , DD:</w:t>
-      </w:r>
     </w:p>
     <w:sectPr>
       <w:pgSz w:w="12240" w:h="15840"/>
@@ -682,6 +891,9 @@
 <w:endnotes xmlns:wpc="http://schemas.microsoft.com/office/word/2010/wordprocessingCanvas" xmlns:cx="http://schemas.microsoft.com/office/drawing/2014/chartex" xmlns:cx1="http://schemas.microsoft.com/office/drawing/2015/9/8/chartex" xmlns:mc="http://schemas.openxmlformats.org/markup-compatibility/2006" xmlns:o="urn:schemas-microsoft-com:office:office" xmlns:r="http://schemas.openxmlformats.org/officeDocument/2006/relationships" xmlns:m="http://schemas.openxmlformats.org/officeDocument/2006/math" xmlns:v="urn:schemas-microsoft-com:vml" xmlns:wp14="http://schemas.microsoft.com/office/word/2010/wordprocessingDrawing" xmlns:wp="http://schemas.openxmlformats.org/drawingml/2006/wordprocessingDrawing" xmlns:w10="urn:schemas-microsoft-com:office:word" xmlns:w="http://schemas.openxmlformats.org/wordprocessingml/2006/main" xmlns:w14="http://schemas.microsoft.com/office/word/2010/wordml" xmlns:w15="http://schemas.microsoft.com/office/word/2012/wordml" xmlns:w16se="http://schemas.microsoft.com/office/word/2015/wordml/symex" xmlns:wpg="http://schemas.microsoft.com/office/word/2010/wordprocessingGroup" xmlns:wpi="http://schemas.microsoft.com/office/word/2010/wordprocessingInk" xmlns:wne="http://schemas.microsoft.com/office/word/2006/wordml" xmlns:wps="http://schemas.microsoft.com/office/word/2010/wordprocessingShape" mc:Ignorable="w14 w15 w16se wp14">
   <w:endnote w:type="separator" w:id="-1">
     <w:p>
+      <w:pPr>
+        <w:spacing w:after="0"/>
+      </w:pPr>
       <w:r>
         <w:separator/>
       </w:r>
@@ -689,6 +901,9 @@
   </w:endnote>
   <w:endnote w:type="continuationSeparator" w:id="0">
     <w:p>
+      <w:pPr>
+        <w:spacing w:after="0"/>
+      </w:pPr>
       <w:r>
         <w:continuationSeparator/>
       </w:r>
@@ -719,9 +934,9 @@
 <file path=word/numbering.xml><?xml version="1.0" encoding="utf-8"?>
 <w:numbering xmlns:wpc="http://schemas.microsoft.com/office/word/2010/wordprocessingCanvas" xmlns:cx="http://schemas.microsoft.com/office/drawing/2014/chartex" xmlns:cx1="http://schemas.microsoft.com/office/drawing/2015/9/8/chartex" xmlns:mc="http://schemas.openxmlformats.org/markup-compatibility/2006" xmlns:o="urn:schemas-microsoft-com:office:office" xmlns:r="http://schemas.openxmlformats.org/officeDocument/2006/relationships" xmlns:m="http://schemas.openxmlformats.org/officeDocument/2006/math" xmlns:v="urn:schemas-microsoft-com:vml" xmlns:wp14="http://schemas.microsoft.com/office/word/2010/wordprocessingDrawing" xmlns:wp="http://schemas.openxmlformats.org/drawingml/2006/wordprocessingDrawing" xmlns:w10="urn:schemas-microsoft-com:office:word" xmlns:w="http://schemas.openxmlformats.org/wordprocessingml/2006/main" xmlns:w14="http://schemas.microsoft.com/office/word/2010/wordml" xmlns:w15="http://schemas.microsoft.com/office/word/2012/wordml" xmlns:w16se="http://schemas.microsoft.com/office/word/2015/wordml/symex" xmlns:wpg="http://schemas.microsoft.com/office/word/2010/wordprocessingGroup" xmlns:wpi="http://schemas.microsoft.com/office/word/2010/wordprocessingInk" xmlns:wne="http://schemas.microsoft.com/office/word/2006/wordml" xmlns:wps="http://schemas.microsoft.com/office/word/2010/wordprocessingShape" mc:Ignorable="w14 w15 w16se wp14">
   <w:abstractNum w:abstractNumId="0" w15:restartNumberingAfterBreak="0">
-    <w:nsid w:val="C1C7ADA7"/>
+    <w:nsid w:val="E17F69BA"/>
     <w:multiLevelType w:val="multilevel"/>
-    <w:tmpl w:val="44303A24"/>
+    <w:tmpl w:val="BFBAB590"/>
     <w:lvl w:ilvl="0">
       <w:numFmt w:val="bullet"/>
       <w:lvlText w:val=" "/>
@@ -811,9 +1026,9 @@
     </w:lvl>
   </w:abstractNum>
   <w:abstractNum w:abstractNumId="1" w15:restartNumberingAfterBreak="0">
-    <w:nsid w:val="E17F69BA"/>
+    <w:nsid w:val="F06E8522"/>
     <w:multiLevelType w:val="multilevel"/>
-    <w:tmpl w:val="2E20CA58"/>
+    <w:tmpl w:val="CF9E8384"/>
     <w:lvl w:ilvl="0">
       <w:numFmt w:val="bullet"/>
       <w:lvlText w:val=" "/>
@@ -903,10 +1118,10 @@
     </w:lvl>
   </w:abstractNum>
   <w:num w:numId="1">
-    <w:abstractNumId w:val="1"/>
+    <w:abstractNumId w:val="0"/>
   </w:num>
   <w:num w:numId="2">
-    <w:abstractNumId w:val="0"/>
+    <w:abstractNumId w:val="1"/>
   </w:num>
 </w:numbering>
 </file>
@@ -1067,6 +1282,13 @@
     <w:lsdException w:name="Medium Shading 2"/>
     <w:lsdException w:name="Medium List 1"/>
     <w:lsdException w:name="Medium List 2"/>
+    <w:lsdException w:name="Medium Grid 1"/>
+    <w:lsdException w:name="Medium Grid 2"/>
+    <w:lsdException w:name="Medium Grid 3"/>
+    <w:lsdException w:name="Dark List"/>
+    <w:lsdException w:name="Colorful Shading"/>
+    <w:lsdException w:name="Colorful List"/>
+    <w:lsdException w:name="Colorful Grid"/>
     <w:lsdException w:name="Light Shading Accent 1"/>
     <w:lsdException w:name="Light List Accent 1"/>
     <w:lsdException w:name="Light Grid Accent 1"/>
@@ -1253,14 +1475,6 @@
   <w:style w:type="paragraph" w:default="1" w:styleId="Normal">
     <w:name w:val="Normal"/>
     <w:qFormat/>
-    <w:rsid w:val="001C77AB"/>
-    <w:pPr>
-      <w:spacing w:after="0"/>
-      <w:contextualSpacing/>
-    </w:pPr>
-    <w:rPr>
-      <w:rFonts w:ascii="Calibri" w:hAnsi="Calibri"/>
-    </w:rPr>
   </w:style>
   <w:style w:type="paragraph" w:styleId="Heading1">
     <w:name w:val="heading 1"/>
@@ -1268,23 +1482,21 @@
     <w:next w:val="BodyText"/>
     <w:uiPriority w:val="9"/>
     <w:qFormat/>
-    <w:rsid w:val="001C77AB"/>
+    <w:rsid w:val="0033143F"/>
     <w:pPr>
       <w:keepNext/>
       <w:keepLines/>
-      <w:pBdr>
-        <w:bottom w:val="single" w:sz="4" w:space="1" w:color="auto"/>
-      </w:pBdr>
-      <w:spacing w:before="360" w:after="240"/>
+      <w:spacing w:before="480" w:after="0"/>
       <w:outlineLvl w:val="0"/>
     </w:pPr>
     <w:rPr>
-      <w:rFonts w:asciiTheme="majorHAnsi" w:eastAsiaTheme="majorEastAsia" w:hAnsiTheme="majorHAnsi" w:cstheme="majorBidi"/>
+      <w:rFonts w:ascii="Arial" w:eastAsiaTheme="majorEastAsia" w:hAnsi="Arial" w:cstheme="majorBidi"/>
       <w:b/>
       <w:bCs/>
       <w:color w:val="345A8A" w:themeColor="accent1" w:themeShade="B5"/>
-      <w:sz w:val="36"/>
+      <w:sz w:val="32"/>
       <w:szCs w:val="32"/>
+      <w:u w:val="single"/>
     </w:rPr>
   </w:style>
   <w:style w:type="paragraph" w:styleId="Heading2">
@@ -1294,11 +1506,10 @@
     <w:uiPriority w:val="9"/>
     <w:unhideWhenUsed/>
     <w:qFormat/>
-    <w:rsid w:val="008C3EB8"/>
     <w:pPr>
       <w:keepNext/>
       <w:keepLines/>
-      <w:spacing w:before="120" w:after="120"/>
+      <w:spacing w:before="200" w:after="0"/>
       <w:outlineLvl w:val="1"/>
     </w:pPr>
     <w:rPr>
@@ -1317,11 +1528,10 @@
     <w:uiPriority w:val="9"/>
     <w:unhideWhenUsed/>
     <w:qFormat/>
-    <w:rsid w:val="001C77AB"/>
     <w:pPr>
       <w:keepNext/>
       <w:keepLines/>
-      <w:spacing w:before="240" w:after="120"/>
+      <w:spacing w:before="200" w:after="0"/>
       <w:outlineLvl w:val="2"/>
     </w:pPr>
     <w:rPr>
@@ -1340,11 +1550,10 @@
     <w:uiPriority w:val="9"/>
     <w:unhideWhenUsed/>
     <w:qFormat/>
-    <w:rsid w:val="001C77AB"/>
     <w:pPr>
       <w:keepNext/>
       <w:keepLines/>
-      <w:spacing w:before="120" w:after="60"/>
+      <w:spacing w:before="200" w:after="0"/>
       <w:outlineLvl w:val="3"/>
     </w:pPr>
     <w:rPr>
@@ -1364,7 +1573,7 @@
     <w:pPr>
       <w:keepNext/>
       <w:keepLines/>
-      <w:spacing w:before="200"/>
+      <w:spacing w:before="200" w:after="0"/>
       <w:outlineLvl w:val="4"/>
     </w:pPr>
     <w:rPr>
@@ -1384,7 +1593,7 @@
     <w:pPr>
       <w:keepNext/>
       <w:keepLines/>
-      <w:spacing w:before="200"/>
+      <w:spacing w:before="200" w:after="0"/>
       <w:outlineLvl w:val="5"/>
     </w:pPr>
     <w:rPr>
@@ -1422,16 +1631,20 @@
   <w:style w:type="paragraph" w:styleId="BodyText">
     <w:name w:val="Body Text"/>
     <w:basedOn w:val="Normal"/>
-    <w:link w:val="BodyTextChar"/>
     <w:qFormat/>
-    <w:rsid w:val="00E15796"/>
+    <w:rsid w:val="0033143F"/>
+    <w:pPr>
+      <w:spacing w:before="180" w:after="180" w:line="360" w:lineRule="auto"/>
+    </w:pPr>
+    <w:rPr>
+      <w:rFonts w:ascii="Arial" w:hAnsi="Arial"/>
+    </w:rPr>
   </w:style>
   <w:style w:type="paragraph" w:customStyle="1" w:styleId="FirstParagraph">
     <w:name w:val="First Paragraph"/>
     <w:basedOn w:val="BodyText"/>
     <w:next w:val="BodyText"/>
     <w:qFormat/>
-    <w:rsid w:val="00E15796"/>
   </w:style>
   <w:style w:type="paragraph" w:customStyle="1" w:styleId="Compact">
     <w:name w:val="Compact"/>
@@ -1446,19 +1659,18 @@
     <w:basedOn w:val="Normal"/>
     <w:next w:val="BodyText"/>
     <w:qFormat/>
-    <w:rsid w:val="008C3EB8"/>
+    <w:rsid w:val="0033143F"/>
     <w:pPr>
       <w:keepNext/>
       <w:keepLines/>
-      <w:spacing w:before="100" w:beforeAutospacing="1" w:after="360"/>
-      <w:jc w:val="center"/>
+      <w:spacing w:before="480" w:after="240"/>
     </w:pPr>
     <w:rPr>
-      <w:rFonts w:asciiTheme="majorHAnsi" w:eastAsiaTheme="majorEastAsia" w:hAnsiTheme="majorHAnsi" w:cstheme="majorBidi"/>
+      <w:rFonts w:ascii="Arial" w:eastAsiaTheme="majorEastAsia" w:hAnsi="Arial" w:cstheme="majorBidi"/>
       <w:b/>
       <w:bCs/>
       <w:color w:val="345A8A" w:themeColor="accent1" w:themeShade="B5"/>
-      <w:sz w:val="48"/>
+      <w:sz w:val="36"/>
       <w:szCs w:val="36"/>
     </w:rPr>
   </w:style>
@@ -1468,7 +1680,7 @@
     <w:next w:val="BodyText"/>
     <w:qFormat/>
     <w:pPr>
-      <w:spacing w:before="240" w:after="240"/>
+      <w:spacing w:before="240"/>
     </w:pPr>
     <w:rPr>
       <w:sz w:val="30"/>
@@ -1546,6 +1758,7 @@
     <w:pPr>
       <w:keepNext/>
       <w:keepLines/>
+      <w:spacing w:after="0"/>
     </w:pPr>
     <w:rPr>
       <w:b/>
@@ -1961,15 +2174,6 @@
       <w:rFonts w:ascii="Consolas" w:hAnsi="Consolas"/>
       <w:sz w:val="22"/>
       <w:shd w:val="clear" w:color="auto" w:fill="F8F8F8"/>
-    </w:rPr>
-  </w:style>
-  <w:style w:type="character" w:customStyle="1" w:styleId="BodyTextChar">
-    <w:name w:val="Body Text Char"/>
-    <w:basedOn w:val="DefaultParagraphFont"/>
-    <w:link w:val="BodyText"/>
-    <w:rsid w:val="00E15796"/>
-    <w:rPr>
-      <w:rFonts w:ascii="Calibri" w:hAnsi="Calibri"/>
     </w:rPr>
   </w:style>
 </w:styles>

</xml_diff>